<commit_message>
Updated to version 1.1
</commit_message>
<xml_diff>
--- a/Documentation/Working_Documents/Rocket_Switch_Interface_3D_Printing_Guide.docx
+++ b/Documentation/Working_Documents/Rocket_Switch_Interface_3D_Printing_Guide.docx
@@ -1,6 +1,6 @@
 
 <file path=word/document.xml><?xml version="1.0" encoding="utf-8"?>
-<w:document xmlns:wpc="http://schemas.microsoft.com/office/word/2010/wordprocessingCanvas" xmlns:cx="http://schemas.microsoft.com/office/drawing/2014/chartex" xmlns:cx1="http://schemas.microsoft.com/office/drawing/2015/9/8/chartex" xmlns:cx2="http://schemas.microsoft.com/office/drawing/2015/10/21/chartex" xmlns:cx3="http://schemas.microsoft.com/office/drawing/2016/5/9/chartex" xmlns:cx4="http://schemas.microsoft.com/office/drawing/2016/5/10/chartex" xmlns:cx5="http://schemas.microsoft.com/office/drawing/2016/5/11/chartex" xmlns:cx6="http://schemas.microsoft.com/office/drawing/2016/5/12/chartex" xmlns:cx7="http://schemas.microsoft.com/office/drawing/2016/5/13/chartex" xmlns:cx8="http://schemas.microsoft.com/office/drawing/2016/5/14/chartex" xmlns:mc="http://schemas.openxmlformats.org/markup-compatibility/2006" xmlns:aink="http://schemas.microsoft.com/office/drawing/2016/ink" xmlns:am3d="http://schemas.microsoft.com/office/drawing/2017/model3d" xmlns:o="urn:schemas-microsoft-com:office:office" xmlns:oel="http://schemas.microsoft.com/office/2019/extlst" xmlns:r="http://schemas.openxmlformats.org/officeDocument/2006/relationships" xmlns:m="http://schemas.openxmlformats.org/officeDocument/2006/math" xmlns:v="urn:schemas-microsoft-com:vml" xmlns:wp14="http://schemas.microsoft.com/office/word/2010/wordprocessingDrawing" xmlns:wp="http://schemas.openxmlformats.org/drawingml/2006/wordprocessingDrawing" xmlns:w10="urn:schemas-microsoft-com:office:word" xmlns:w="http://schemas.openxmlformats.org/wordprocessingml/2006/main" xmlns:w14="http://schemas.microsoft.com/office/word/2010/wordml" xmlns:w15="http://schemas.microsoft.com/office/word/2012/wordml" xmlns:w16cex="http://schemas.microsoft.com/office/word/2018/wordml/cex" xmlns:w16cid="http://schemas.microsoft.com/office/word/2016/wordml/cid" xmlns:w16="http://schemas.microsoft.com/office/word/2018/wordml" xmlns:w16sdtdh="http://schemas.microsoft.com/office/word/2020/wordml/sdtdatahash" xmlns:w16se="http://schemas.microsoft.com/office/word/2015/wordml/symex" xmlns:wpg="http://schemas.microsoft.com/office/word/2010/wordprocessingGroup" xmlns:wpi="http://schemas.microsoft.com/office/word/2010/wordprocessingInk" xmlns:wne="http://schemas.microsoft.com/office/word/2006/wordml" xmlns:wps="http://schemas.microsoft.com/office/word/2010/wordprocessingShape" mc:Ignorable="w14 w15 w16se w16cid w16 w16cex w16sdtdh wp14">
+<w:document xmlns:wpc="http://schemas.microsoft.com/office/word/2010/wordprocessingCanvas" xmlns:cx="http://schemas.microsoft.com/office/drawing/2014/chartex" xmlns:cx1="http://schemas.microsoft.com/office/drawing/2015/9/8/chartex" xmlns:cx2="http://schemas.microsoft.com/office/drawing/2015/10/21/chartex" xmlns:cx3="http://schemas.microsoft.com/office/drawing/2016/5/9/chartex" xmlns:cx4="http://schemas.microsoft.com/office/drawing/2016/5/10/chartex" xmlns:cx5="http://schemas.microsoft.com/office/drawing/2016/5/11/chartex" xmlns:cx6="http://schemas.microsoft.com/office/drawing/2016/5/12/chartex" xmlns:cx7="http://schemas.microsoft.com/office/drawing/2016/5/13/chartex" xmlns:cx8="http://schemas.microsoft.com/office/drawing/2016/5/14/chartex" xmlns:mc="http://schemas.openxmlformats.org/markup-compatibility/2006" xmlns:aink="http://schemas.microsoft.com/office/drawing/2016/ink" xmlns:am3d="http://schemas.microsoft.com/office/drawing/2017/model3d" xmlns:o="urn:schemas-microsoft-com:office:office" xmlns:oel="http://schemas.microsoft.com/office/2019/extlst" xmlns:r="http://schemas.openxmlformats.org/officeDocument/2006/relationships" xmlns:m="http://schemas.openxmlformats.org/officeDocument/2006/math" xmlns:v="urn:schemas-microsoft-com:vml" xmlns:wp14="http://schemas.microsoft.com/office/word/2010/wordprocessingDrawing" xmlns:wp="http://schemas.openxmlformats.org/drawingml/2006/wordprocessingDrawing" xmlns:w10="urn:schemas-microsoft-com:office:word" xmlns:w="http://schemas.openxmlformats.org/wordprocessingml/2006/main" xmlns:w14="http://schemas.microsoft.com/office/word/2010/wordml" xmlns:w15="http://schemas.microsoft.com/office/word/2012/wordml" xmlns:w16cex="http://schemas.microsoft.com/office/word/2018/wordml/cex" xmlns:w16cid="http://schemas.microsoft.com/office/word/2016/wordml/cid" xmlns:w16="http://schemas.microsoft.com/office/word/2018/wordml" xmlns:w16du="http://schemas.microsoft.com/office/word/2023/wordml/word16du" xmlns:w16sdtdh="http://schemas.microsoft.com/office/word/2020/wordml/sdtdatahash" xmlns:w16se="http://schemas.microsoft.com/office/word/2015/wordml/symex" xmlns:wpg="http://schemas.microsoft.com/office/word/2010/wordprocessingGroup" xmlns:wpi="http://schemas.microsoft.com/office/word/2010/wordprocessingInk" xmlns:wne="http://schemas.microsoft.com/office/word/2006/wordml" xmlns:wps="http://schemas.microsoft.com/office/word/2010/wordprocessingShape" mc:Ignorable="w14 w15 w16se w16cid w16 w16cex w16sdtdh wp14">
   <w:body>
     <w:p>
       <w:pPr>
@@ -121,7 +121,13 @@
               <w:rPr>
                 <w:lang w:val="en-US"/>
               </w:rPr>
-              <w:t>49</w:t>
+              <w:t>6</w:t>
+            </w:r>
+            <w:r>
+              <w:rPr>
+                <w:lang w:val="en-US"/>
+              </w:rPr>
+              <w:t>1</w:t>
             </w:r>
           </w:p>
         </w:tc>
@@ -205,13 +211,13 @@
               <w:rPr>
                 <w:lang w:val="en-US"/>
               </w:rPr>
-              <w:t>8.8</w:t>
-            </w:r>
-            <w:r>
-              <w:rPr>
-                <w:lang w:val="en-US"/>
-              </w:rPr>
-              <w:t>7</w:t>
+              <w:t>8.</w:t>
+            </w:r>
+            <w:r>
+              <w:rPr>
+                <w:lang w:val="en-US"/>
+              </w:rPr>
+              <w:t>65</w:t>
             </w:r>
           </w:p>
         </w:tc>
@@ -651,7 +657,13 @@
               <w:rPr>
                 <w:lang w:val="en-US"/>
               </w:rPr>
-              <w:t>22</w:t>
+              <w:t>2</w:t>
+            </w:r>
+            <w:r>
+              <w:rPr>
+                <w:lang w:val="en-US"/>
+              </w:rPr>
+              <w:t>9</w:t>
             </w:r>
           </w:p>
         </w:tc>
@@ -670,7 +682,13 @@
               <w:rPr>
                 <w:lang w:val="en-US"/>
               </w:rPr>
-              <w:t>4.53</w:t>
+              <w:t>4.</w:t>
+            </w:r>
+            <w:r>
+              <w:rPr>
+                <w:lang w:val="en-US"/>
+              </w:rPr>
+              <w:t>48</w:t>
             </w:r>
           </w:p>
         </w:tc>
@@ -758,12 +776,14 @@
               </w:rPr>
               <w:t xml:space="preserve">equire </w:t>
             </w:r>
+            <w:proofErr w:type="gramStart"/>
             <w:r>
               <w:rPr>
                 <w:lang w:val="en-US"/>
               </w:rPr>
               <w:t>support</w:t>
             </w:r>
+            <w:proofErr w:type="gramEnd"/>
           </w:p>
           <w:p>
             <w:pPr>
@@ -891,7 +911,19 @@
               <w:rPr>
                 <w:lang w:val="en-US"/>
               </w:rPr>
-              <w:t>0:22</w:t>
+              <w:t>0:</w:t>
+            </w:r>
+            <w:r>
+              <w:rPr>
+                <w:lang w:val="en-US"/>
+              </w:rPr>
+              <w:t>2</w:t>
+            </w:r>
+            <w:r>
+              <w:rPr>
+                <w:lang w:val="en-US"/>
+              </w:rPr>
+              <w:t>6</w:t>
             </w:r>
           </w:p>
         </w:tc>
@@ -910,13 +942,13 @@
               <w:rPr>
                 <w:lang w:val="en-US"/>
               </w:rPr>
-              <w:t>3.8</w:t>
-            </w:r>
-            <w:r>
-              <w:rPr>
-                <w:lang w:val="en-US"/>
-              </w:rPr>
-              <w:t>3</w:t>
+              <w:t>3.</w:t>
+            </w:r>
+            <w:r>
+              <w:rPr>
+                <w:lang w:val="en-US"/>
+              </w:rPr>
+              <w:t>64</w:t>
             </w:r>
           </w:p>
         </w:tc>
@@ -1002,8 +1034,16 @@
               <w:rPr>
                 <w:lang w:val="en-US"/>
               </w:rPr>
-              <w:t>equire support</w:t>
-            </w:r>
+              <w:t xml:space="preserve">equire </w:t>
+            </w:r>
+            <w:proofErr w:type="gramStart"/>
+            <w:r>
+              <w:rPr>
+                <w:lang w:val="en-US"/>
+              </w:rPr>
+              <w:t>support</w:t>
+            </w:r>
+            <w:proofErr w:type="gramEnd"/>
           </w:p>
           <w:p>
             <w:pPr>
@@ -1101,7 +1141,13 @@
               <w:rPr>
                 <w:lang w:val="en-US"/>
               </w:rPr>
-              <w:t>0:05</w:t>
+              <w:t>0:0</w:t>
+            </w:r>
+            <w:r>
+              <w:rPr>
+                <w:lang w:val="en-US"/>
+              </w:rPr>
+              <w:t>6</w:t>
             </w:r>
           </w:p>
         </w:tc>
@@ -1120,7 +1166,13 @@
               <w:rPr>
                 <w:lang w:val="en-US"/>
               </w:rPr>
-              <w:t>0.51</w:t>
+              <w:t>0.5</w:t>
+            </w:r>
+            <w:r>
+              <w:rPr>
+                <w:lang w:val="en-US"/>
+              </w:rPr>
+              <w:t>3</w:t>
             </w:r>
           </w:p>
         </w:tc>
@@ -1206,8 +1258,16 @@
               <w:rPr>
                 <w:lang w:val="en-US"/>
               </w:rPr>
-              <w:t>equire support</w:t>
-            </w:r>
+              <w:t xml:space="preserve">equire </w:t>
+            </w:r>
+            <w:proofErr w:type="gramStart"/>
+            <w:r>
+              <w:rPr>
+                <w:lang w:val="en-US"/>
+              </w:rPr>
+              <w:t>support</w:t>
+            </w:r>
+            <w:proofErr w:type="gramEnd"/>
           </w:p>
           <w:p>
             <w:pPr>
@@ -1577,7 +1637,7 @@
 </file>
 
 <file path=word/endnotes.xml><?xml version="1.0" encoding="utf-8"?>
-<w:endnotes xmlns:wpc="http://schemas.microsoft.com/office/word/2010/wordprocessingCanvas" xmlns:cx="http://schemas.microsoft.com/office/drawing/2014/chartex" xmlns:cx1="http://schemas.microsoft.com/office/drawing/2015/9/8/chartex" xmlns:cx2="http://schemas.microsoft.com/office/drawing/2015/10/21/chartex" xmlns:cx3="http://schemas.microsoft.com/office/drawing/2016/5/9/chartex" xmlns:cx4="http://schemas.microsoft.com/office/drawing/2016/5/10/chartex" xmlns:cx5="http://schemas.microsoft.com/office/drawing/2016/5/11/chartex" xmlns:cx6="http://schemas.microsoft.com/office/drawing/2016/5/12/chartex" xmlns:cx7="http://schemas.microsoft.com/office/drawing/2016/5/13/chartex" xmlns:cx8="http://schemas.microsoft.com/office/drawing/2016/5/14/chartex" xmlns:mc="http://schemas.openxmlformats.org/markup-compatibility/2006" xmlns:aink="http://schemas.microsoft.com/office/drawing/2016/ink" xmlns:am3d="http://schemas.microsoft.com/office/drawing/2017/model3d" xmlns:o="urn:schemas-microsoft-com:office:office" xmlns:oel="http://schemas.microsoft.com/office/2019/extlst" xmlns:r="http://schemas.openxmlformats.org/officeDocument/2006/relationships" xmlns:m="http://schemas.openxmlformats.org/officeDocument/2006/math" xmlns:v="urn:schemas-microsoft-com:vml" xmlns:wp14="http://schemas.microsoft.com/office/word/2010/wordprocessingDrawing" xmlns:wp="http://schemas.openxmlformats.org/drawingml/2006/wordprocessingDrawing" xmlns:w10="urn:schemas-microsoft-com:office:word" xmlns:w="http://schemas.openxmlformats.org/wordprocessingml/2006/main" xmlns:w14="http://schemas.microsoft.com/office/word/2010/wordml" xmlns:w15="http://schemas.microsoft.com/office/word/2012/wordml" xmlns:w16cex="http://schemas.microsoft.com/office/word/2018/wordml/cex" xmlns:w16cid="http://schemas.microsoft.com/office/word/2016/wordml/cid" xmlns:w16="http://schemas.microsoft.com/office/word/2018/wordml" xmlns:w16sdtdh="http://schemas.microsoft.com/office/word/2020/wordml/sdtdatahash" xmlns:w16se="http://schemas.microsoft.com/office/word/2015/wordml/symex" xmlns:wpg="http://schemas.microsoft.com/office/word/2010/wordprocessingGroup" xmlns:wpi="http://schemas.microsoft.com/office/word/2010/wordprocessingInk" xmlns:wne="http://schemas.microsoft.com/office/word/2006/wordml" xmlns:wps="http://schemas.microsoft.com/office/word/2010/wordprocessingShape" mc:Ignorable="w14 w15 w16se w16cid w16 w16cex w16sdtdh wp14">
+<w:endnotes xmlns:wpc="http://schemas.microsoft.com/office/word/2010/wordprocessingCanvas" xmlns:cx="http://schemas.microsoft.com/office/drawing/2014/chartex" xmlns:cx1="http://schemas.microsoft.com/office/drawing/2015/9/8/chartex" xmlns:cx2="http://schemas.microsoft.com/office/drawing/2015/10/21/chartex" xmlns:cx3="http://schemas.microsoft.com/office/drawing/2016/5/9/chartex" xmlns:cx4="http://schemas.microsoft.com/office/drawing/2016/5/10/chartex" xmlns:cx5="http://schemas.microsoft.com/office/drawing/2016/5/11/chartex" xmlns:cx6="http://schemas.microsoft.com/office/drawing/2016/5/12/chartex" xmlns:cx7="http://schemas.microsoft.com/office/drawing/2016/5/13/chartex" xmlns:cx8="http://schemas.microsoft.com/office/drawing/2016/5/14/chartex" xmlns:mc="http://schemas.openxmlformats.org/markup-compatibility/2006" xmlns:aink="http://schemas.microsoft.com/office/drawing/2016/ink" xmlns:am3d="http://schemas.microsoft.com/office/drawing/2017/model3d" xmlns:o="urn:schemas-microsoft-com:office:office" xmlns:oel="http://schemas.microsoft.com/office/2019/extlst" xmlns:r="http://schemas.openxmlformats.org/officeDocument/2006/relationships" xmlns:m="http://schemas.openxmlformats.org/officeDocument/2006/math" xmlns:v="urn:schemas-microsoft-com:vml" xmlns:wp14="http://schemas.microsoft.com/office/word/2010/wordprocessingDrawing" xmlns:wp="http://schemas.openxmlformats.org/drawingml/2006/wordprocessingDrawing" xmlns:w10="urn:schemas-microsoft-com:office:word" xmlns:w="http://schemas.openxmlformats.org/wordprocessingml/2006/main" xmlns:w14="http://schemas.microsoft.com/office/word/2010/wordml" xmlns:w15="http://schemas.microsoft.com/office/word/2012/wordml" xmlns:w16cex="http://schemas.microsoft.com/office/word/2018/wordml/cex" xmlns:w16cid="http://schemas.microsoft.com/office/word/2016/wordml/cid" xmlns:w16="http://schemas.microsoft.com/office/word/2018/wordml" xmlns:w16du="http://schemas.microsoft.com/office/word/2023/wordml/word16du" xmlns:w16sdtdh="http://schemas.microsoft.com/office/word/2020/wordml/sdtdatahash" xmlns:w16se="http://schemas.microsoft.com/office/word/2015/wordml/symex" xmlns:wpg="http://schemas.microsoft.com/office/word/2010/wordprocessingGroup" xmlns:wpi="http://schemas.microsoft.com/office/word/2010/wordprocessingInk" xmlns:wne="http://schemas.microsoft.com/office/word/2006/wordml" xmlns:wps="http://schemas.microsoft.com/office/word/2010/wordprocessingShape" mc:Ignorable="w14 w15 w16se w16cid w16 w16cex w16sdtdh wp14">
   <w:endnote w:type="separator" w:id="-1">
     <w:p>
       <w:pPr>
@@ -1609,7 +1669,7 @@
 </file>
 
 <file path=word/footer1.xml><?xml version="1.0" encoding="utf-8"?>
-<w:ftr xmlns:wpc="http://schemas.microsoft.com/office/word/2010/wordprocessingCanvas" xmlns:cx="http://schemas.microsoft.com/office/drawing/2014/chartex" xmlns:cx1="http://schemas.microsoft.com/office/drawing/2015/9/8/chartex" xmlns:cx2="http://schemas.microsoft.com/office/drawing/2015/10/21/chartex" xmlns:cx3="http://schemas.microsoft.com/office/drawing/2016/5/9/chartex" xmlns:cx4="http://schemas.microsoft.com/office/drawing/2016/5/10/chartex" xmlns:cx5="http://schemas.microsoft.com/office/drawing/2016/5/11/chartex" xmlns:cx6="http://schemas.microsoft.com/office/drawing/2016/5/12/chartex" xmlns:cx7="http://schemas.microsoft.com/office/drawing/2016/5/13/chartex" xmlns:cx8="http://schemas.microsoft.com/office/drawing/2016/5/14/chartex" xmlns:mc="http://schemas.openxmlformats.org/markup-compatibility/2006" xmlns:aink="http://schemas.microsoft.com/office/drawing/2016/ink" xmlns:am3d="http://schemas.microsoft.com/office/drawing/2017/model3d" xmlns:o="urn:schemas-microsoft-com:office:office" xmlns:oel="http://schemas.microsoft.com/office/2019/extlst" xmlns:r="http://schemas.openxmlformats.org/officeDocument/2006/relationships" xmlns:m="http://schemas.openxmlformats.org/officeDocument/2006/math" xmlns:v="urn:schemas-microsoft-com:vml" xmlns:wp14="http://schemas.microsoft.com/office/word/2010/wordprocessingDrawing" xmlns:wp="http://schemas.openxmlformats.org/drawingml/2006/wordprocessingDrawing" xmlns:w10="urn:schemas-microsoft-com:office:word" xmlns:w="http://schemas.openxmlformats.org/wordprocessingml/2006/main" xmlns:w14="http://schemas.microsoft.com/office/word/2010/wordml" xmlns:w15="http://schemas.microsoft.com/office/word/2012/wordml" xmlns:w16cex="http://schemas.microsoft.com/office/word/2018/wordml/cex" xmlns:w16cid="http://schemas.microsoft.com/office/word/2016/wordml/cid" xmlns:w16="http://schemas.microsoft.com/office/word/2018/wordml" xmlns:w16sdtdh="http://schemas.microsoft.com/office/word/2020/wordml/sdtdatahash" xmlns:w16se="http://schemas.microsoft.com/office/word/2015/wordml/symex" xmlns:wpg="http://schemas.microsoft.com/office/word/2010/wordprocessingGroup" xmlns:wpi="http://schemas.microsoft.com/office/word/2010/wordprocessingInk" xmlns:wne="http://schemas.microsoft.com/office/word/2006/wordml" xmlns:wps="http://schemas.microsoft.com/office/word/2010/wordprocessingShape" mc:Ignorable="w14 w15 w16se w16cid w16 w16cex w16sdtdh wp14">
+<w:ftr xmlns:wpc="http://schemas.microsoft.com/office/word/2010/wordprocessingCanvas" xmlns:cx="http://schemas.microsoft.com/office/drawing/2014/chartex" xmlns:cx1="http://schemas.microsoft.com/office/drawing/2015/9/8/chartex" xmlns:cx2="http://schemas.microsoft.com/office/drawing/2015/10/21/chartex" xmlns:cx3="http://schemas.microsoft.com/office/drawing/2016/5/9/chartex" xmlns:cx4="http://schemas.microsoft.com/office/drawing/2016/5/10/chartex" xmlns:cx5="http://schemas.microsoft.com/office/drawing/2016/5/11/chartex" xmlns:cx6="http://schemas.microsoft.com/office/drawing/2016/5/12/chartex" xmlns:cx7="http://schemas.microsoft.com/office/drawing/2016/5/13/chartex" xmlns:cx8="http://schemas.microsoft.com/office/drawing/2016/5/14/chartex" xmlns:mc="http://schemas.openxmlformats.org/markup-compatibility/2006" xmlns:aink="http://schemas.microsoft.com/office/drawing/2016/ink" xmlns:am3d="http://schemas.microsoft.com/office/drawing/2017/model3d" xmlns:o="urn:schemas-microsoft-com:office:office" xmlns:oel="http://schemas.microsoft.com/office/2019/extlst" xmlns:r="http://schemas.openxmlformats.org/officeDocument/2006/relationships" xmlns:m="http://schemas.openxmlformats.org/officeDocument/2006/math" xmlns:v="urn:schemas-microsoft-com:vml" xmlns:wp14="http://schemas.microsoft.com/office/word/2010/wordprocessingDrawing" xmlns:wp="http://schemas.openxmlformats.org/drawingml/2006/wordprocessingDrawing" xmlns:w10="urn:schemas-microsoft-com:office:word" xmlns:w="http://schemas.openxmlformats.org/wordprocessingml/2006/main" xmlns:w14="http://schemas.microsoft.com/office/word/2010/wordml" xmlns:w15="http://schemas.microsoft.com/office/word/2012/wordml" xmlns:w16cex="http://schemas.microsoft.com/office/word/2018/wordml/cex" xmlns:w16cid="http://schemas.microsoft.com/office/word/2016/wordml/cid" xmlns:w16="http://schemas.microsoft.com/office/word/2018/wordml" xmlns:w16du="http://schemas.microsoft.com/office/word/2023/wordml/word16du" xmlns:w16sdtdh="http://schemas.microsoft.com/office/word/2020/wordml/sdtdatahash" xmlns:w16se="http://schemas.microsoft.com/office/word/2015/wordml/symex" xmlns:wpg="http://schemas.microsoft.com/office/word/2010/wordprocessingGroup" xmlns:wpi="http://schemas.microsoft.com/office/word/2010/wordprocessingInk" xmlns:wne="http://schemas.microsoft.com/office/word/2006/wordml" xmlns:wps="http://schemas.microsoft.com/office/word/2010/wordprocessingShape" mc:Ignorable="w14 w15 w16se w16cid w16 w16cex w16sdtdh wp14">
   <w:p>
     <w:pPr>
       <w:pStyle w:val="Header"/>
@@ -1713,7 +1773,7 @@
         <w:sz w:val="16"/>
         <w:szCs w:val="16"/>
       </w:rPr>
-      <w:t>2</w:t>
+      <w:t>3</w:t>
     </w:r>
     <w:r>
       <w:rPr>
@@ -1924,7 +1984,7 @@
 </file>
 
 <file path=word/footnotes.xml><?xml version="1.0" encoding="utf-8"?>
-<w:footnotes xmlns:wpc="http://schemas.microsoft.com/office/word/2010/wordprocessingCanvas" xmlns:cx="http://schemas.microsoft.com/office/drawing/2014/chartex" xmlns:cx1="http://schemas.microsoft.com/office/drawing/2015/9/8/chartex" xmlns:cx2="http://schemas.microsoft.com/office/drawing/2015/10/21/chartex" xmlns:cx3="http://schemas.microsoft.com/office/drawing/2016/5/9/chartex" xmlns:cx4="http://schemas.microsoft.com/office/drawing/2016/5/10/chartex" xmlns:cx5="http://schemas.microsoft.com/office/drawing/2016/5/11/chartex" xmlns:cx6="http://schemas.microsoft.com/office/drawing/2016/5/12/chartex" xmlns:cx7="http://schemas.microsoft.com/office/drawing/2016/5/13/chartex" xmlns:cx8="http://schemas.microsoft.com/office/drawing/2016/5/14/chartex" xmlns:mc="http://schemas.openxmlformats.org/markup-compatibility/2006" xmlns:aink="http://schemas.microsoft.com/office/drawing/2016/ink" xmlns:am3d="http://schemas.microsoft.com/office/drawing/2017/model3d" xmlns:o="urn:schemas-microsoft-com:office:office" xmlns:oel="http://schemas.microsoft.com/office/2019/extlst" xmlns:r="http://schemas.openxmlformats.org/officeDocument/2006/relationships" xmlns:m="http://schemas.openxmlformats.org/officeDocument/2006/math" xmlns:v="urn:schemas-microsoft-com:vml" xmlns:wp14="http://schemas.microsoft.com/office/word/2010/wordprocessingDrawing" xmlns:wp="http://schemas.openxmlformats.org/drawingml/2006/wordprocessingDrawing" xmlns:w10="urn:schemas-microsoft-com:office:word" xmlns:w="http://schemas.openxmlformats.org/wordprocessingml/2006/main" xmlns:w14="http://schemas.microsoft.com/office/word/2010/wordml" xmlns:w15="http://schemas.microsoft.com/office/word/2012/wordml" xmlns:w16cex="http://schemas.microsoft.com/office/word/2018/wordml/cex" xmlns:w16cid="http://schemas.microsoft.com/office/word/2016/wordml/cid" xmlns:w16="http://schemas.microsoft.com/office/word/2018/wordml" xmlns:w16sdtdh="http://schemas.microsoft.com/office/word/2020/wordml/sdtdatahash" xmlns:w16se="http://schemas.microsoft.com/office/word/2015/wordml/symex" xmlns:wpg="http://schemas.microsoft.com/office/word/2010/wordprocessingGroup" xmlns:wpi="http://schemas.microsoft.com/office/word/2010/wordprocessingInk" xmlns:wne="http://schemas.microsoft.com/office/word/2006/wordml" xmlns:wps="http://schemas.microsoft.com/office/word/2010/wordprocessingShape" mc:Ignorable="w14 w15 w16se w16cid w16 w16cex w16sdtdh wp14">
+<w:footnotes xmlns:wpc="http://schemas.microsoft.com/office/word/2010/wordprocessingCanvas" xmlns:cx="http://schemas.microsoft.com/office/drawing/2014/chartex" xmlns:cx1="http://schemas.microsoft.com/office/drawing/2015/9/8/chartex" xmlns:cx2="http://schemas.microsoft.com/office/drawing/2015/10/21/chartex" xmlns:cx3="http://schemas.microsoft.com/office/drawing/2016/5/9/chartex" xmlns:cx4="http://schemas.microsoft.com/office/drawing/2016/5/10/chartex" xmlns:cx5="http://schemas.microsoft.com/office/drawing/2016/5/11/chartex" xmlns:cx6="http://schemas.microsoft.com/office/drawing/2016/5/12/chartex" xmlns:cx7="http://schemas.microsoft.com/office/drawing/2016/5/13/chartex" xmlns:cx8="http://schemas.microsoft.com/office/drawing/2016/5/14/chartex" xmlns:mc="http://schemas.openxmlformats.org/markup-compatibility/2006" xmlns:aink="http://schemas.microsoft.com/office/drawing/2016/ink" xmlns:am3d="http://schemas.microsoft.com/office/drawing/2017/model3d" xmlns:o="urn:schemas-microsoft-com:office:office" xmlns:oel="http://schemas.microsoft.com/office/2019/extlst" xmlns:r="http://schemas.openxmlformats.org/officeDocument/2006/relationships" xmlns:m="http://schemas.openxmlformats.org/officeDocument/2006/math" xmlns:v="urn:schemas-microsoft-com:vml" xmlns:wp14="http://schemas.microsoft.com/office/word/2010/wordprocessingDrawing" xmlns:wp="http://schemas.openxmlformats.org/drawingml/2006/wordprocessingDrawing" xmlns:w10="urn:schemas-microsoft-com:office:word" xmlns:w="http://schemas.openxmlformats.org/wordprocessingml/2006/main" xmlns:w14="http://schemas.microsoft.com/office/word/2010/wordml" xmlns:w15="http://schemas.microsoft.com/office/word/2012/wordml" xmlns:w16cex="http://schemas.microsoft.com/office/word/2018/wordml/cex" xmlns:w16cid="http://schemas.microsoft.com/office/word/2016/wordml/cid" xmlns:w16="http://schemas.microsoft.com/office/word/2018/wordml" xmlns:w16du="http://schemas.microsoft.com/office/word/2023/wordml/word16du" xmlns:w16sdtdh="http://schemas.microsoft.com/office/word/2020/wordml/sdtdatahash" xmlns:w16se="http://schemas.microsoft.com/office/word/2015/wordml/symex" xmlns:wpg="http://schemas.microsoft.com/office/word/2010/wordprocessingGroup" xmlns:wpi="http://schemas.microsoft.com/office/word/2010/wordprocessingInk" xmlns:wne="http://schemas.microsoft.com/office/word/2006/wordml" xmlns:wps="http://schemas.microsoft.com/office/word/2010/wordprocessingShape" mc:Ignorable="w14 w15 w16se w16cid w16 w16cex w16sdtdh wp14">
   <w:footnote w:type="separator" w:id="-1">
     <w:p>
       <w:pPr>
@@ -1956,7 +2016,7 @@
 </file>
 
 <file path=word/header1.xml><?xml version="1.0" encoding="utf-8"?>
-<w:hdr xmlns:wpc="http://schemas.microsoft.com/office/word/2010/wordprocessingCanvas" xmlns:cx="http://schemas.microsoft.com/office/drawing/2014/chartex" xmlns:cx1="http://schemas.microsoft.com/office/drawing/2015/9/8/chartex" xmlns:cx2="http://schemas.microsoft.com/office/drawing/2015/10/21/chartex" xmlns:cx3="http://schemas.microsoft.com/office/drawing/2016/5/9/chartex" xmlns:cx4="http://schemas.microsoft.com/office/drawing/2016/5/10/chartex" xmlns:cx5="http://schemas.microsoft.com/office/drawing/2016/5/11/chartex" xmlns:cx6="http://schemas.microsoft.com/office/drawing/2016/5/12/chartex" xmlns:cx7="http://schemas.microsoft.com/office/drawing/2016/5/13/chartex" xmlns:cx8="http://schemas.microsoft.com/office/drawing/2016/5/14/chartex" xmlns:mc="http://schemas.openxmlformats.org/markup-compatibility/2006" xmlns:aink="http://schemas.microsoft.com/office/drawing/2016/ink" xmlns:am3d="http://schemas.microsoft.com/office/drawing/2017/model3d" xmlns:o="urn:schemas-microsoft-com:office:office" xmlns:oel="http://schemas.microsoft.com/office/2019/extlst" xmlns:r="http://schemas.openxmlformats.org/officeDocument/2006/relationships" xmlns:m="http://schemas.openxmlformats.org/officeDocument/2006/math" xmlns:v="urn:schemas-microsoft-com:vml" xmlns:wp14="http://schemas.microsoft.com/office/word/2010/wordprocessingDrawing" xmlns:wp="http://schemas.openxmlformats.org/drawingml/2006/wordprocessingDrawing" xmlns:w10="urn:schemas-microsoft-com:office:word" xmlns:w="http://schemas.openxmlformats.org/wordprocessingml/2006/main" xmlns:w14="http://schemas.microsoft.com/office/word/2010/wordml" xmlns:w15="http://schemas.microsoft.com/office/word/2012/wordml" xmlns:w16cex="http://schemas.microsoft.com/office/word/2018/wordml/cex" xmlns:w16cid="http://schemas.microsoft.com/office/word/2016/wordml/cid" xmlns:w16="http://schemas.microsoft.com/office/word/2018/wordml" xmlns:w16sdtdh="http://schemas.microsoft.com/office/word/2020/wordml/sdtdatahash" xmlns:w16se="http://schemas.microsoft.com/office/word/2015/wordml/symex" xmlns:wpg="http://schemas.microsoft.com/office/word/2010/wordprocessingGroup" xmlns:wpi="http://schemas.microsoft.com/office/word/2010/wordprocessingInk" xmlns:wne="http://schemas.microsoft.com/office/word/2006/wordml" xmlns:wps="http://schemas.microsoft.com/office/word/2010/wordprocessingShape" mc:Ignorable="w14 w15 w16se w16cid w16 w16cex w16sdtdh wp14">
+<w:hdr xmlns:wpc="http://schemas.microsoft.com/office/word/2010/wordprocessingCanvas" xmlns:cx="http://schemas.microsoft.com/office/drawing/2014/chartex" xmlns:cx1="http://schemas.microsoft.com/office/drawing/2015/9/8/chartex" xmlns:cx2="http://schemas.microsoft.com/office/drawing/2015/10/21/chartex" xmlns:cx3="http://schemas.microsoft.com/office/drawing/2016/5/9/chartex" xmlns:cx4="http://schemas.microsoft.com/office/drawing/2016/5/10/chartex" xmlns:cx5="http://schemas.microsoft.com/office/drawing/2016/5/11/chartex" xmlns:cx6="http://schemas.microsoft.com/office/drawing/2016/5/12/chartex" xmlns:cx7="http://schemas.microsoft.com/office/drawing/2016/5/13/chartex" xmlns:cx8="http://schemas.microsoft.com/office/drawing/2016/5/14/chartex" xmlns:mc="http://schemas.openxmlformats.org/markup-compatibility/2006" xmlns:aink="http://schemas.microsoft.com/office/drawing/2016/ink" xmlns:am3d="http://schemas.microsoft.com/office/drawing/2017/model3d" xmlns:o="urn:schemas-microsoft-com:office:office" xmlns:oel="http://schemas.microsoft.com/office/2019/extlst" xmlns:r="http://schemas.openxmlformats.org/officeDocument/2006/relationships" xmlns:m="http://schemas.openxmlformats.org/officeDocument/2006/math" xmlns:v="urn:schemas-microsoft-com:vml" xmlns:wp14="http://schemas.microsoft.com/office/word/2010/wordprocessingDrawing" xmlns:wp="http://schemas.openxmlformats.org/drawingml/2006/wordprocessingDrawing" xmlns:w10="urn:schemas-microsoft-com:office:word" xmlns:w="http://schemas.openxmlformats.org/wordprocessingml/2006/main" xmlns:w14="http://schemas.microsoft.com/office/word/2010/wordml" xmlns:w15="http://schemas.microsoft.com/office/word/2012/wordml" xmlns:w16cex="http://schemas.microsoft.com/office/word/2018/wordml/cex" xmlns:w16cid="http://schemas.microsoft.com/office/word/2016/wordml/cid" xmlns:w16="http://schemas.microsoft.com/office/word/2018/wordml" xmlns:w16du="http://schemas.microsoft.com/office/word/2023/wordml/word16du" xmlns:w16sdtdh="http://schemas.microsoft.com/office/word/2020/wordml/sdtdatahash" xmlns:w16se="http://schemas.microsoft.com/office/word/2015/wordml/symex" xmlns:wpg="http://schemas.microsoft.com/office/word/2010/wordprocessingGroup" xmlns:wpi="http://schemas.microsoft.com/office/word/2010/wordprocessingInk" xmlns:wne="http://schemas.microsoft.com/office/word/2006/wordml" xmlns:wps="http://schemas.microsoft.com/office/word/2010/wordprocessingShape" mc:Ignorable="w14 w15 w16se w16cid w16 w16cex w16sdtdh wp14">
   <w:p>
     <w:pPr>
       <w:pStyle w:val="Header"/>
@@ -2011,7 +2071,7 @@
         <w:sz w:val="16"/>
         <w:szCs w:val="16"/>
       </w:rPr>
-      <w:t>0</w:t>
+      <w:t>1</w:t>
     </w:r>
     <w:r>
       <w:rPr>
@@ -2031,7 +2091,27 @@
         <w:sz w:val="16"/>
         <w:szCs w:val="16"/>
       </w:rPr>
-      <w:t>October 2022</w:t>
+      <w:t>May</w:t>
+    </w:r>
+    <w:r>
+      <w:rPr>
+        <w:b/>
+        <w:bCs/>
+        <w:color w:val="646464"/>
+        <w:sz w:val="16"/>
+        <w:szCs w:val="16"/>
+      </w:rPr>
+      <w:t xml:space="preserve"> 202</w:t>
+    </w:r>
+    <w:r>
+      <w:rPr>
+        <w:b/>
+        <w:bCs/>
+        <w:color w:val="646464"/>
+        <w:sz w:val="16"/>
+        <w:szCs w:val="16"/>
+      </w:rPr>
+      <w:t>3</w:t>
     </w:r>
   </w:p>
   <w:p>
@@ -2178,7 +2258,18 @@
         <w:color w:val="646464"/>
         <w:sz w:val="32"/>
       </w:rPr>
-      <w:t xml:space="preserve"> V1.0</w:t>
+      <w:t xml:space="preserve"> V1.</w:t>
+    </w:r>
+    <w:r>
+      <w:rPr>
+        <w:rFonts w:ascii="Roboto" w:hAnsi="Roboto"/>
+        <w:b/>
+        <w:bCs/>
+        <w:caps/>
+        <w:color w:val="646464"/>
+        <w:sz w:val="32"/>
+      </w:rPr>
+      <w:t>1</w:t>
     </w:r>
   </w:p>
   <w:p>
@@ -2199,7 +2290,7 @@
 </file>
 
 <file path=word/numbering.xml><?xml version="1.0" encoding="utf-8"?>
-<w:numbering xmlns:wpc="http://schemas.microsoft.com/office/word/2010/wordprocessingCanvas" xmlns:cx="http://schemas.microsoft.com/office/drawing/2014/chartex" xmlns:cx1="http://schemas.microsoft.com/office/drawing/2015/9/8/chartex" xmlns:cx2="http://schemas.microsoft.com/office/drawing/2015/10/21/chartex" xmlns:cx3="http://schemas.microsoft.com/office/drawing/2016/5/9/chartex" xmlns:cx4="http://schemas.microsoft.com/office/drawing/2016/5/10/chartex" xmlns:cx5="http://schemas.microsoft.com/office/drawing/2016/5/11/chartex" xmlns:cx6="http://schemas.microsoft.com/office/drawing/2016/5/12/chartex" xmlns:cx7="http://schemas.microsoft.com/office/drawing/2016/5/13/chartex" xmlns:cx8="http://schemas.microsoft.com/office/drawing/2016/5/14/chartex" xmlns:mc="http://schemas.openxmlformats.org/markup-compatibility/2006" xmlns:aink="http://schemas.microsoft.com/office/drawing/2016/ink" xmlns:am3d="http://schemas.microsoft.com/office/drawing/2017/model3d" xmlns:o="urn:schemas-microsoft-com:office:office" xmlns:oel="http://schemas.microsoft.com/office/2019/extlst" xmlns:r="http://schemas.openxmlformats.org/officeDocument/2006/relationships" xmlns:m="http://schemas.openxmlformats.org/officeDocument/2006/math" xmlns:v="urn:schemas-microsoft-com:vml" xmlns:wp14="http://schemas.microsoft.com/office/word/2010/wordprocessingDrawing" xmlns:wp="http://schemas.openxmlformats.org/drawingml/2006/wordprocessingDrawing" xmlns:w10="urn:schemas-microsoft-com:office:word" xmlns:w="http://schemas.openxmlformats.org/wordprocessingml/2006/main" xmlns:w14="http://schemas.microsoft.com/office/word/2010/wordml" xmlns:w15="http://schemas.microsoft.com/office/word/2012/wordml" xmlns:w16cex="http://schemas.microsoft.com/office/word/2018/wordml/cex" xmlns:w16cid="http://schemas.microsoft.com/office/word/2016/wordml/cid" xmlns:w16="http://schemas.microsoft.com/office/word/2018/wordml" xmlns:w16sdtdh="http://schemas.microsoft.com/office/word/2020/wordml/sdtdatahash" xmlns:w16se="http://schemas.microsoft.com/office/word/2015/wordml/symex" xmlns:wpg="http://schemas.microsoft.com/office/word/2010/wordprocessingGroup" xmlns:wpi="http://schemas.microsoft.com/office/word/2010/wordprocessingInk" xmlns:wne="http://schemas.microsoft.com/office/word/2006/wordml" xmlns:wps="http://schemas.microsoft.com/office/word/2010/wordprocessingShape" mc:Ignorable="w14 w15 w16se w16cid w16 w16cex w16sdtdh wp14">
+<w:numbering xmlns:wpc="http://schemas.microsoft.com/office/word/2010/wordprocessingCanvas" xmlns:cx="http://schemas.microsoft.com/office/drawing/2014/chartex" xmlns:cx1="http://schemas.microsoft.com/office/drawing/2015/9/8/chartex" xmlns:cx2="http://schemas.microsoft.com/office/drawing/2015/10/21/chartex" xmlns:cx3="http://schemas.microsoft.com/office/drawing/2016/5/9/chartex" xmlns:cx4="http://schemas.microsoft.com/office/drawing/2016/5/10/chartex" xmlns:cx5="http://schemas.microsoft.com/office/drawing/2016/5/11/chartex" xmlns:cx6="http://schemas.microsoft.com/office/drawing/2016/5/12/chartex" xmlns:cx7="http://schemas.microsoft.com/office/drawing/2016/5/13/chartex" xmlns:cx8="http://schemas.microsoft.com/office/drawing/2016/5/14/chartex" xmlns:mc="http://schemas.openxmlformats.org/markup-compatibility/2006" xmlns:aink="http://schemas.microsoft.com/office/drawing/2016/ink" xmlns:am3d="http://schemas.microsoft.com/office/drawing/2017/model3d" xmlns:o="urn:schemas-microsoft-com:office:office" xmlns:oel="http://schemas.microsoft.com/office/2019/extlst" xmlns:r="http://schemas.openxmlformats.org/officeDocument/2006/relationships" xmlns:m="http://schemas.openxmlformats.org/officeDocument/2006/math" xmlns:v="urn:schemas-microsoft-com:vml" xmlns:wp14="http://schemas.microsoft.com/office/word/2010/wordprocessingDrawing" xmlns:wp="http://schemas.openxmlformats.org/drawingml/2006/wordprocessingDrawing" xmlns:w10="urn:schemas-microsoft-com:office:word" xmlns:w="http://schemas.openxmlformats.org/wordprocessingml/2006/main" xmlns:w14="http://schemas.microsoft.com/office/word/2010/wordml" xmlns:w15="http://schemas.microsoft.com/office/word/2012/wordml" xmlns:w16cex="http://schemas.microsoft.com/office/word/2018/wordml/cex" xmlns:w16cid="http://schemas.microsoft.com/office/word/2016/wordml/cid" xmlns:w16="http://schemas.microsoft.com/office/word/2018/wordml" xmlns:w16du="http://schemas.microsoft.com/office/word/2023/wordml/word16du" xmlns:w16sdtdh="http://schemas.microsoft.com/office/word/2020/wordml/sdtdatahash" xmlns:w16se="http://schemas.microsoft.com/office/word/2015/wordml/symex" xmlns:wpg="http://schemas.microsoft.com/office/word/2010/wordprocessingGroup" xmlns:wpi="http://schemas.microsoft.com/office/word/2010/wordprocessingInk" xmlns:wne="http://schemas.microsoft.com/office/word/2006/wordml" xmlns:wps="http://schemas.microsoft.com/office/word/2010/wordprocessingShape" mc:Ignorable="w14 w15 w16se w16cid w16 w16cex w16sdtdh wp14">
   <w:abstractNum w:abstractNumId="0" w15:restartNumberingAfterBreak="0">
     <w:nsid w:val="081B2AF8"/>
     <w:multiLevelType w:val="hybridMultilevel"/>

</xml_diff>